<commit_message>
docs: primera tanda de la entrega
</commit_message>
<xml_diff>
--- a/reports/Group/D01/00 - Requirements - Group.docx
+++ b/reports/Group/D01/00 - Requirements - Group.docx
@@ -499,30 +499,8 @@
                   <w:rPr>
                     <w:rFonts w:ascii="Arial Narrow" w:eastAsia="Arial Narrow" w:hAnsi="Arial Narrow" w:cs="Arial Narrow"/>
                   </w:rPr>
-                  <w:t xml:space="preserve"> Project Manager, tester, </w:t>
+                  <w:t xml:space="preserve"> Project Manager, tester, desarrollador, operador</w:t>
                 </w:r>
-                <w:proofErr w:type="spellStart"/>
-                <w:r>
-                  <w:rPr>
-                    <w:rFonts w:ascii="Arial Narrow" w:eastAsia="Arial Narrow" w:hAnsi="Arial Narrow" w:cs="Arial Narrow"/>
-                  </w:rPr>
-                  <w:t>desarrollador</w:t>
-                </w:r>
-                <w:proofErr w:type="spellEnd"/>
-                <w:r>
-                  <w:rPr>
-                    <w:rFonts w:ascii="Arial Narrow" w:eastAsia="Arial Narrow" w:hAnsi="Arial Narrow" w:cs="Arial Narrow"/>
-                  </w:rPr>
-                  <w:t xml:space="preserve">, </w:t>
-                </w:r>
-                <w:proofErr w:type="spellStart"/>
-                <w:r>
-                  <w:rPr>
-                    <w:rFonts w:ascii="Arial Narrow" w:eastAsia="Arial Narrow" w:hAnsi="Arial Narrow" w:cs="Arial Narrow"/>
-                  </w:rPr>
-                  <w:t>operador</w:t>
-                </w:r>
-                <w:proofErr w:type="spellEnd"/>
               </w:sdtContent>
             </w:sdt>
             <w:permEnd w:id="415123737"/>
@@ -549,6 +527,7 @@
               <w:rPr>
                 <w:rFonts w:asciiTheme="majorHAnsi" w:hAnsiTheme="majorHAnsi" w:cstheme="majorHAnsi"/>
                 <w:b/>
+                <w:lang w:val="es-ES"/>
               </w:rPr>
             </w:pPr>
             <w:r>
@@ -582,6 +561,7 @@
               <w:sdtPr>
                 <w:rPr>
                   <w:rFonts w:asciiTheme="majorHAnsi" w:hAnsiTheme="majorHAnsi" w:cstheme="majorBidi"/>
+                  <w:lang w:val="es-ES"/>
                 </w:rPr>
                 <w:tag w:val="ID2"/>
                 <w:id w:val="-1276937016"/>
@@ -595,12 +575,14 @@
                 <w:r>
                   <w:rPr>
                     <w:rFonts w:asciiTheme="majorHAnsi" w:hAnsiTheme="majorHAnsi" w:cstheme="majorBidi"/>
+                    <w:lang w:val="es-ES"/>
                   </w:rPr>
                   <w:t>7823</w:t>
                 </w:r>
                 <w:r>
                   <w:rPr>
                     <w:rFonts w:asciiTheme="majorHAnsi" w:hAnsiTheme="majorHAnsi" w:cstheme="majorBidi"/>
+                    <w:lang w:val="es-ES"/>
                   </w:rPr>
                   <w:t>*****</w:t>
                 </w:r>
@@ -642,6 +624,7 @@
               <w:sdtPr>
                 <w:rPr>
                   <w:rFonts w:asciiTheme="majorHAnsi" w:hAnsiTheme="majorHAnsi" w:cstheme="majorHAnsi"/>
+                  <w:lang w:val="es-ES"/>
                 </w:rPr>
                 <w:tag w:val="UVUS02"/>
                 <w:id w:val="1381354132"/>
@@ -655,12 +638,14 @@
                 <w:r>
                   <w:rPr>
                     <w:rFonts w:asciiTheme="majorHAnsi" w:hAnsiTheme="majorHAnsi" w:cstheme="majorHAnsi"/>
+                    <w:lang w:val="es-ES"/>
                   </w:rPr>
                   <w:t>LPS5296</w:t>
                 </w:r>
                 <w:r>
                   <w:rPr>
                     <w:rFonts w:asciiTheme="majorHAnsi" w:hAnsiTheme="majorHAnsi" w:cstheme="majorHAnsi"/>
+                    <w:lang w:val="es-ES"/>
                   </w:rPr>
                   <w:t xml:space="preserve">  </w:t>
                 </w:r>
@@ -700,6 +685,7 @@
               <w:sdtPr>
                 <w:rPr>
                   <w:rFonts w:asciiTheme="majorHAnsi" w:hAnsiTheme="majorHAnsi" w:cstheme="majorHAnsi"/>
+                  <w:lang w:val="es-ES"/>
                 </w:rPr>
                 <w:tag w:val="Student2"/>
                 <w:id w:val="2044784553"/>
@@ -713,30 +699,35 @@
                 <w:r>
                   <w:rPr>
                     <w:rFonts w:asciiTheme="majorHAnsi" w:hAnsiTheme="majorHAnsi" w:cstheme="majorHAnsi"/>
+                    <w:lang w:val="es-ES"/>
                   </w:rPr>
                   <w:t xml:space="preserve"> </w:t>
                 </w:r>
                 <w:r>
                   <w:rPr>
                     <w:rFonts w:asciiTheme="majorHAnsi" w:hAnsiTheme="majorHAnsi" w:cstheme="majorHAnsi"/>
+                    <w:lang w:val="es-ES"/>
                   </w:rPr>
                   <w:t>Calderón Rodríguez</w:t>
                 </w:r>
                 <w:r>
                   <w:rPr>
                     <w:rFonts w:asciiTheme="majorHAnsi" w:hAnsiTheme="majorHAnsi" w:cstheme="majorHAnsi"/>
+                    <w:lang w:val="es-ES"/>
                   </w:rPr>
                   <w:t>,</w:t>
                 </w:r>
                 <w:r>
                   <w:rPr>
                     <w:rFonts w:asciiTheme="majorHAnsi" w:hAnsiTheme="majorHAnsi" w:cstheme="majorHAnsi"/>
+                    <w:lang w:val="es-ES"/>
                   </w:rPr>
                   <w:t xml:space="preserve"> Manuel María</w:t>
                 </w:r>
                 <w:r>
                   <w:rPr>
                     <w:rFonts w:asciiTheme="majorHAnsi" w:hAnsiTheme="majorHAnsi" w:cstheme="majorHAnsi"/>
+                    <w:lang w:val="es-ES"/>
                   </w:rPr>
                   <w:t xml:space="preserve">  </w:t>
                 </w:r>
@@ -792,39 +783,7 @@
                     <w:rFonts w:eastAsia="Arial Narrow"/>
                     <w:lang w:val="en-US"/>
                   </w:rPr>
-                  <w:t xml:space="preserve"> Operator, Project Manager, </w:t>
-                </w:r>
-                <w:proofErr w:type="spellStart"/>
-                <w:r>
-                  <w:rPr>
-                    <w:rFonts w:eastAsia="Arial Narrow"/>
-                    <w:lang w:val="en-US"/>
-                  </w:rPr>
-                  <w:t>Analista</w:t>
-                </w:r>
-                <w:proofErr w:type="spellEnd"/>
-                <w:r>
-                  <w:rPr>
-                    <w:rFonts w:eastAsia="Arial Narrow"/>
-                    <w:lang w:val="en-US"/>
-                  </w:rPr>
-                  <w:t xml:space="preserve">, </w:t>
-                </w:r>
-                <w:proofErr w:type="spellStart"/>
-                <w:r>
-                  <w:rPr>
-                    <w:rFonts w:eastAsia="Arial Narrow"/>
-                    <w:lang w:val="en-US"/>
-                  </w:rPr>
-                  <w:t>Desarrollador</w:t>
-                </w:r>
-                <w:proofErr w:type="spellEnd"/>
-                <w:r>
-                  <w:rPr>
-                    <w:rFonts w:eastAsia="Arial Narrow"/>
-                    <w:lang w:val="en-US"/>
-                  </w:rPr>
-                  <w:t xml:space="preserve">  </w:t>
+                  <w:t xml:space="preserve"> Operator, Project Manager, Analista, Desarrollador  </w:t>
                 </w:r>
               </w:sdtContent>
             </w:sdt>
@@ -964,21 +923,7 @@
                   <w:rPr>
                     <w:rFonts w:asciiTheme="majorHAnsi" w:hAnsiTheme="majorHAnsi" w:cstheme="majorHAnsi"/>
                   </w:rPr>
-                  <w:t xml:space="preserve"> </w:t>
-                </w:r>
-                <w:proofErr w:type="spellStart"/>
-                <w:r>
-                  <w:rPr>
-                    <w:rFonts w:asciiTheme="majorHAnsi" w:hAnsiTheme="majorHAnsi" w:cstheme="majorHAnsi"/>
-                  </w:rPr>
-                  <w:t>uvus</w:t>
-                </w:r>
-                <w:proofErr w:type="spellEnd"/>
-                <w:r>
-                  <w:rPr>
-                    <w:rFonts w:asciiTheme="majorHAnsi" w:hAnsiTheme="majorHAnsi" w:cstheme="majorHAnsi"/>
-                  </w:rPr>
-                  <w:t xml:space="preserve">  </w:t>
+                  <w:t xml:space="preserve"> uvus  </w:t>
                 </w:r>
               </w:sdtContent>
             </w:sdt>
@@ -1109,6 +1054,7 @@
               <w:rPr>
                 <w:rFonts w:asciiTheme="majorHAnsi" w:hAnsiTheme="majorHAnsi" w:cstheme="majorHAnsi"/>
                 <w:b/>
+                <w:lang w:val="es-ES"/>
               </w:rPr>
             </w:pPr>
             <w:r>
@@ -1136,6 +1082,7 @@
               <w:sdtPr>
                 <w:rPr>
                   <w:rFonts w:asciiTheme="majorHAnsi" w:hAnsiTheme="majorHAnsi" w:cstheme="majorBidi"/>
+                  <w:lang w:val="es-ES"/>
                 </w:rPr>
                 <w:tag w:val="ID4"/>
                 <w:id w:val="577182649"/>
@@ -1149,20 +1096,16 @@
                 <w:r>
                   <w:rPr>
                     <w:rFonts w:asciiTheme="majorHAnsi" w:hAnsiTheme="majorHAnsi" w:cstheme="majorBidi"/>
+                    <w:lang w:val="es-ES"/>
                   </w:rPr>
-                  <w:t xml:space="preserve"> Masked </w:t>
+                  <w:t xml:space="preserve"> </w:t>
                 </w:r>
                 <w:r>
                   <w:rPr>
                     <w:rFonts w:asciiTheme="majorHAnsi" w:hAnsiTheme="majorHAnsi" w:cstheme="majorBidi"/>
+                    <w:lang w:val="es-ES"/>
                   </w:rPr>
-                  <w:t xml:space="preserve">ID </w:t>
-                </w:r>
-                <w:r>
-                  <w:rPr>
-                    <w:rFonts w:asciiTheme="majorHAnsi" w:hAnsiTheme="majorHAnsi" w:cstheme="majorBidi"/>
-                  </w:rPr>
-                  <w:t>number</w:t>
+                  <w:t>2956*****</w:t>
                 </w:r>
               </w:sdtContent>
             </w:sdt>
@@ -1202,6 +1145,7 @@
               <w:sdtPr>
                 <w:rPr>
                   <w:rFonts w:asciiTheme="majorHAnsi" w:hAnsiTheme="majorHAnsi" w:cstheme="majorHAnsi"/>
+                  <w:lang w:val="es-ES"/>
                 </w:rPr>
                 <w:tag w:val="UVUS04"/>
                 <w:id w:val="-1772313792"/>
@@ -1215,20 +1159,21 @@
                 <w:r>
                   <w:rPr>
                     <w:rFonts w:asciiTheme="majorHAnsi" w:hAnsiTheme="majorHAnsi" w:cstheme="majorHAnsi"/>
+                    <w:lang w:val="es-ES"/>
                   </w:rPr>
                   <w:t xml:space="preserve"> </w:t>
                 </w:r>
-                <w:proofErr w:type="spellStart"/>
                 <w:r>
                   <w:rPr>
                     <w:rFonts w:asciiTheme="majorHAnsi" w:hAnsiTheme="majorHAnsi" w:cstheme="majorHAnsi"/>
+                    <w:lang w:val="es-ES"/>
                   </w:rPr>
-                  <w:t>uvus</w:t>
+                  <w:t>clagonben</w:t>
                 </w:r>
-                <w:proofErr w:type="spellEnd"/>
                 <w:r>
                   <w:rPr>
                     <w:rFonts w:asciiTheme="majorHAnsi" w:hAnsiTheme="majorHAnsi" w:cstheme="majorHAnsi"/>
+                    <w:lang w:val="es-ES"/>
                   </w:rPr>
                   <w:t xml:space="preserve">  </w:t>
                 </w:r>
@@ -1268,6 +1213,7 @@
               <w:sdtPr>
                 <w:rPr>
                   <w:rFonts w:asciiTheme="majorHAnsi" w:hAnsiTheme="majorHAnsi" w:cstheme="majorHAnsi"/>
+                  <w:lang w:val="es-ES"/>
                 </w:rPr>
                 <w:tag w:val="Student4"/>
                 <w:id w:val="-924030127"/>
@@ -1281,8 +1227,37 @@
                 <w:r>
                   <w:rPr>
                     <w:rFonts w:asciiTheme="majorHAnsi" w:hAnsiTheme="majorHAnsi" w:cstheme="majorHAnsi"/>
+                    <w:lang w:val="es-ES"/>
                   </w:rPr>
-                  <w:t xml:space="preserve"> Surnames, Name  </w:t>
+                  <w:t xml:space="preserve"> </w:t>
+                </w:r>
+                <w:r>
+                  <w:rPr>
+                    <w:rFonts w:asciiTheme="majorHAnsi" w:hAnsiTheme="majorHAnsi" w:cstheme="majorHAnsi"/>
+                    <w:lang w:val="es-ES"/>
+                  </w:rPr>
+                  <w:t>González Benito</w:t>
+                </w:r>
+                <w:r>
+                  <w:rPr>
+                    <w:rFonts w:asciiTheme="majorHAnsi" w:hAnsiTheme="majorHAnsi" w:cstheme="majorHAnsi"/>
+                    <w:lang w:val="es-ES"/>
+                  </w:rPr>
+                  <w:t xml:space="preserve">, </w:t>
+                </w:r>
+                <w:r>
+                  <w:rPr>
+                    <w:rFonts w:asciiTheme="majorHAnsi" w:hAnsiTheme="majorHAnsi" w:cstheme="majorHAnsi"/>
+                    <w:lang w:val="es-ES"/>
+                  </w:rPr>
+                  <w:t>Claudio</w:t>
+                </w:r>
+                <w:r>
+                  <w:rPr>
+                    <w:rFonts w:asciiTheme="majorHAnsi" w:hAnsiTheme="majorHAnsi" w:cstheme="majorHAnsi"/>
+                    <w:lang w:val="es-ES"/>
+                  </w:rPr>
+                  <w:t xml:space="preserve">  </w:t>
                 </w:r>
               </w:sdtContent>
             </w:sdt>
@@ -1334,7 +1309,19 @@
                   <w:rPr>
                     <w:rFonts w:asciiTheme="majorHAnsi" w:hAnsiTheme="majorHAnsi" w:cstheme="majorHAnsi"/>
                   </w:rPr>
-                  <w:t xml:space="preserve"> role1, role2, role3  </w:t>
+                  <w:t xml:space="preserve"> </w:t>
+                </w:r>
+                <w:r>
+                  <w:rPr>
+                    <w:rFonts w:asciiTheme="majorHAnsi" w:hAnsiTheme="majorHAnsi" w:cstheme="majorHAnsi"/>
+                  </w:rPr>
+                  <w:t>Desarrollador, Analista, Project Manager</w:t>
+                </w:r>
+                <w:r>
+                  <w:rPr>
+                    <w:rFonts w:asciiTheme="majorHAnsi" w:hAnsiTheme="majorHAnsi" w:cstheme="majorHAnsi"/>
+                  </w:rPr>
+                  <w:t xml:space="preserve">  </w:t>
                 </w:r>
               </w:sdtContent>
             </w:sdt>
@@ -1364,6 +1351,7 @@
               <w:rPr>
                 <w:rFonts w:asciiTheme="majorHAnsi" w:hAnsiTheme="majorHAnsi" w:cstheme="majorHAnsi"/>
                 <w:b/>
+                <w:lang w:val="es-ES"/>
               </w:rPr>
             </w:pPr>
             <w:r>
@@ -1391,6 +1379,7 @@
               <w:sdtPr>
                 <w:rPr>
                   <w:rFonts w:asciiTheme="majorHAnsi" w:hAnsiTheme="majorHAnsi" w:cstheme="majorBidi"/>
+                  <w:lang w:val="es-ES"/>
                 </w:rPr>
                 <w:tag w:val="ID5"/>
                 <w:id w:val="1093052838"/>
@@ -1404,14 +1393,9 @@
                 <w:r>
                   <w:rPr>
                     <w:rFonts w:asciiTheme="majorHAnsi" w:hAnsiTheme="majorHAnsi" w:cstheme="majorBidi"/>
+                    <w:lang w:val="es-ES"/>
                   </w:rPr>
-                  <w:t xml:space="preserve"> </w:t>
-                </w:r>
-                <w:r>
-                  <w:rPr>
-                    <w:rFonts w:asciiTheme="majorHAnsi" w:hAnsiTheme="majorHAnsi" w:cstheme="majorBidi"/>
-                  </w:rPr>
-                  <w:t>****3719*</w:t>
+                  <w:t xml:space="preserve"> ****3719*</w:t>
                 </w:r>
               </w:sdtContent>
             </w:sdt>
@@ -1451,6 +1435,7 @@
               <w:sdtPr>
                 <w:rPr>
                   <w:rFonts w:asciiTheme="majorHAnsi" w:hAnsiTheme="majorHAnsi" w:cstheme="majorHAnsi"/>
+                  <w:lang w:val="es-ES"/>
                 </w:rPr>
                 <w:tag w:val="UVUS05"/>
                 <w:id w:val="-1423649294"/>
@@ -1464,14 +1449,9 @@
                 <w:r>
                   <w:rPr>
                     <w:rFonts w:asciiTheme="majorHAnsi" w:hAnsiTheme="majorHAnsi" w:cstheme="majorHAnsi"/>
+                    <w:lang w:val="es-ES"/>
                   </w:rPr>
-                  <w:t xml:space="preserve"> </w:t>
-                </w:r>
-                <w:r>
-                  <w:rPr>
-                    <w:rFonts w:asciiTheme="majorHAnsi" w:hAnsiTheme="majorHAnsi" w:cstheme="majorHAnsi"/>
-                  </w:rPr>
-                  <w:t>VNK5300</w:t>
+                  <w:t xml:space="preserve"> VNK5300</w:t>
                 </w:r>
               </w:sdtContent>
             </w:sdt>
@@ -1509,6 +1489,7 @@
               <w:sdtPr>
                 <w:rPr>
                   <w:rFonts w:asciiTheme="majorHAnsi" w:hAnsiTheme="majorHAnsi" w:cstheme="majorHAnsi"/>
+                  <w:lang w:val="es-ES"/>
                 </w:rPr>
                 <w:tag w:val="Student5"/>
                 <w:id w:val="-611360200"/>
@@ -1522,14 +1503,9 @@
                 <w:r>
                   <w:rPr>
                     <w:rFonts w:asciiTheme="majorHAnsi" w:hAnsiTheme="majorHAnsi" w:cstheme="majorHAnsi"/>
+                    <w:lang w:val="es-ES"/>
                   </w:rPr>
-                  <w:t xml:space="preserve"> </w:t>
-                </w:r>
-                <w:r>
-                  <w:rPr>
-                    <w:rFonts w:asciiTheme="majorHAnsi" w:hAnsiTheme="majorHAnsi" w:cstheme="majorHAnsi"/>
-                  </w:rPr>
-                  <w:t xml:space="preserve">Márquez, Gutiérrez, José Manuel  </w:t>
+                  <w:t xml:space="preserve"> Márquez, Gutiérrez, José Manuel  </w:t>
                 </w:r>
               </w:sdtContent>
             </w:sdt>
@@ -1586,21 +1562,7 @@
                   <w:rPr>
                     <w:rFonts w:asciiTheme="majorHAnsi" w:hAnsiTheme="majorHAnsi" w:cstheme="majorHAnsi"/>
                   </w:rPr>
-                  <w:t xml:space="preserve">tester, </w:t>
-                </w:r>
-                <w:proofErr w:type="spellStart"/>
-                <w:r>
-                  <w:rPr>
-                    <w:rFonts w:asciiTheme="majorHAnsi" w:hAnsiTheme="majorHAnsi" w:cstheme="majorHAnsi"/>
-                  </w:rPr>
-                  <w:t>desarrollador</w:t>
-                </w:r>
-                <w:proofErr w:type="spellEnd"/>
-                <w:r>
-                  <w:rPr>
-                    <w:rFonts w:asciiTheme="majorHAnsi" w:hAnsiTheme="majorHAnsi" w:cstheme="majorHAnsi"/>
-                  </w:rPr>
-                  <w:t xml:space="preserve">  </w:t>
+                  <w:t xml:space="preserve">tester, desarrollador  </w:t>
                 </w:r>
               </w:sdtContent>
             </w:sdt>
@@ -11063,7 +11025,7 @@
     <w:charset w:val="00"/>
     <w:family w:val="swiss"/>
     <w:pitch w:val="variable"/>
-    <w:sig w:usb0="E4002EFF" w:usb1="C000247B" w:usb2="00000009" w:usb3="00000000" w:csb0="000001FF" w:csb1="00000000"/>
+    <w:sig w:usb0="E4002EFF" w:usb1="C200247B" w:usb2="00000009" w:usb3="00000000" w:csb0="000001FF" w:csb1="00000000"/>
   </w:font>
   <w:font w:name="Arial">
     <w:panose1 w:val="020B0604020202020204"/>
@@ -11077,7 +11039,7 @@
     <w:charset w:val="00"/>
     <w:family w:val="swiss"/>
     <w:pitch w:val="variable"/>
-    <w:sig w:usb0="E4002EFF" w:usb1="C000247B" w:usb2="00000009" w:usb3="00000000" w:csb0="000001FF" w:csb1="00000000"/>
+    <w:sig w:usb0="E4002EFF" w:usb1="C200247B" w:usb2="00000009" w:usb3="00000000" w:csb0="000001FF" w:csb1="00000000"/>
   </w:font>
   <w:font w:name="Yu Gothic Light">
     <w:altName w:val="游ゴシック Light"/>
@@ -11179,6 +11141,7 @@
     <w:rsid w:val="004B6C76"/>
     <w:rsid w:val="004C0766"/>
     <w:rsid w:val="004E7F77"/>
+    <w:rsid w:val="00530DB1"/>
     <w:rsid w:val="005311AA"/>
     <w:rsid w:val="00562343"/>
     <w:rsid w:val="005640FA"/>
@@ -11216,6 +11179,7 @@
     <w:rsid w:val="00C63AB0"/>
     <w:rsid w:val="00C9535D"/>
     <w:rsid w:val="00CC69E2"/>
+    <w:rsid w:val="00CD02CA"/>
     <w:rsid w:val="00CE5869"/>
     <w:rsid w:val="00D72CB9"/>
     <w:rsid w:val="00D86553"/>

</xml_diff>